<commit_message>
Reviewed and Revised Hillman Academy Abstract Om.docx
</commit_message>
<xml_diff>
--- a/Presentation/Hillman Academy Abstract Om.docx
+++ b/Presentation/Hillman Academy Abstract Om.docx
@@ -9,6 +9,7 @@
           <w:rFonts w:ascii="Times New Roman" w:hAnsi="Times New Roman"/>
         </w:rPr>
       </w:pPr>
+      <w:commentRangeStart w:id="0"/>
       <w:r>
         <w:rPr>
           <w:rFonts w:ascii="Times New Roman" w:hAnsi="Times New Roman"/>
@@ -50,6 +51,13 @@
           <w:b/>
         </w:rPr>
         <w:t xml:space="preserve"> User Manual</w:t>
+      </w:r>
+      <w:commentRangeEnd w:id="0"/>
+      <w:r>
+        <w:rPr>
+          <w:rStyle w:val="CommentReference"/>
+        </w:rPr>
+        <w:commentReference w:id="0"/>
       </w:r>
     </w:p>
     <w:p>
@@ -172,7 +180,6 @@
           <w:lang w:val="fr-FR"/>
         </w:rPr>
       </w:pPr>
-      <w:proofErr w:type="gramStart"/>
       <w:r>
         <w:rPr>
           <w:rFonts w:ascii="Times New Roman" w:hAnsi="Times New Roman"/>
@@ -197,7 +204,6 @@
         </w:rPr>
         <w:t>:</w:t>
       </w:r>
-      <w:proofErr w:type="gramEnd"/>
       <w:r>
         <w:rPr>
           <w:rFonts w:ascii="Times New Roman" w:hAnsi="Times New Roman"/>
@@ -230,7 +236,6 @@
           <w:lang w:val="fr-FR"/>
         </w:rPr>
       </w:pPr>
-      <w:proofErr w:type="gramStart"/>
       <w:r>
         <w:rPr>
           <w:rFonts w:ascii="Times New Roman" w:hAnsi="Times New Roman"/>
@@ -239,7 +244,6 @@
         </w:rPr>
         <w:t>Site:</w:t>
       </w:r>
-      <w:proofErr w:type="gramEnd"/>
       <w:r>
         <w:rPr>
           <w:rFonts w:ascii="Times New Roman" w:hAnsi="Times New Roman"/>
@@ -316,7 +320,7 @@
         </w:rPr>
         <w:t xml:space="preserve">Firstly, I contributed to the composition of a manuscript detailing </w:t>
       </w:r>
-      <w:commentRangeStart w:id="0"/>
+      <w:commentRangeStart w:id="1"/>
       <w:r>
         <w:rPr>
           <w:rFonts w:ascii="Times New Roman" w:hAnsi="Times New Roman"/>
@@ -324,12 +328,12 @@
         </w:rPr>
         <w:t xml:space="preserve">machine learning </w:t>
       </w:r>
-      <w:commentRangeEnd w:id="0"/>
+      <w:commentRangeEnd w:id="1"/>
       <w:r>
         <w:rPr>
           <w:rStyle w:val="CommentReference"/>
         </w:rPr>
-        <w:commentReference w:id="0"/>
+        <w:commentReference w:id="1"/>
       </w:r>
       <w:r>
         <w:rPr>
@@ -364,8 +368,58 @@
           <w:rFonts w:ascii="Times New Roman" w:hAnsi="Times New Roman"/>
           <w:bCs/>
         </w:rPr>
-        <w:t xml:space="preserve">, also known as deep learning, has gained significant traction in the commercialized market but is yet to be explored in-depth clinically. Our objective was to predict </w:t>
-      </w:r>
+        <w:t>, also known as deep learning, has gained significant traction in the commercialized market but is yet to be explored in-depth clinically. Our objective was to</w:t>
+      </w:r>
+      <w:r>
+        <w:rPr>
+          <w:rFonts w:ascii="Times New Roman" w:hAnsi="Times New Roman"/>
+          <w:bCs/>
+        </w:rPr>
+        <w:t xml:space="preserve"> </w:t>
+      </w:r>
+      <w:ins w:id="2" w:author="Jiang, Xia" w:date="2023-07-31T13:38:00Z">
+        <w:r>
+          <w:rPr>
+            <w:rFonts w:ascii="Times New Roman" w:hAnsi="Times New Roman"/>
+            <w:bCs/>
+          </w:rPr>
+          <w:t xml:space="preserve">conduct meta-tuning of deep learning models </w:t>
+        </w:r>
+      </w:ins>
+      <w:ins w:id="3" w:author="Jiang, Xia" w:date="2023-07-31T13:39:00Z">
+        <w:r>
+          <w:rPr>
+            <w:rFonts w:ascii="Times New Roman" w:hAnsi="Times New Roman"/>
+            <w:bCs/>
+          </w:rPr>
+          <w:t xml:space="preserve">concerning the </w:t>
+        </w:r>
+      </w:ins>
+      <w:r>
+        <w:rPr>
+          <w:rFonts w:ascii="Times New Roman" w:hAnsi="Times New Roman"/>
+          <w:bCs/>
+        </w:rPr>
+        <w:t>predict</w:t>
+      </w:r>
+      <w:ins w:id="4" w:author="Jiang, Xia" w:date="2023-07-31T13:39:00Z">
+        <w:r>
+          <w:rPr>
+            <w:rFonts w:ascii="Times New Roman" w:hAnsi="Times New Roman"/>
+            <w:bCs/>
+          </w:rPr>
+          <w:t xml:space="preserve">ion of </w:t>
+        </w:r>
+      </w:ins>
+      <w:del w:id="5" w:author="Jiang, Xia" w:date="2023-07-31T13:39:00Z">
+        <w:r>
+          <w:rPr>
+            <w:rFonts w:ascii="Times New Roman" w:hAnsi="Times New Roman"/>
+            <w:bCs/>
+          </w:rPr>
+          <w:delText xml:space="preserve"> </w:delText>
+        </w:r>
+      </w:del>
       <w:r>
         <w:rPr>
           <w:rFonts w:ascii="Times New Roman" w:hAnsi="Times New Roman"/>
@@ -406,49 +460,265 @@
           <w:rFonts w:ascii="Times New Roman" w:hAnsi="Times New Roman"/>
           <w:bCs/>
         </w:rPr>
-        <w:t xml:space="preserve">a comprehensive user manual for the </w:t>
-      </w:r>
-      <w:r>
-        <w:rPr>
-          <w:rFonts w:ascii="Times New Roman" w:hAnsi="Times New Roman"/>
-          <w:bCs/>
-        </w:rPr>
-        <w:t>iMed web application</w:t>
-      </w:r>
-      <w:r>
-        <w:rPr>
-          <w:rFonts w:ascii="Times New Roman" w:hAnsi="Times New Roman"/>
-          <w:bCs/>
-        </w:rPr>
-        <w:t xml:space="preserve">, which </w:t>
-      </w:r>
-      <w:r>
-        <w:rPr>
-          <w:rFonts w:ascii="Times New Roman" w:hAnsi="Times New Roman"/>
-          <w:bCs/>
-        </w:rPr>
-        <w:t xml:space="preserve">allows users </w:t>
-      </w:r>
-      <w:r>
-        <w:rPr>
-          <w:rFonts w:ascii="Times New Roman" w:hAnsi="Times New Roman"/>
-          <w:bCs/>
-        </w:rPr>
-        <w:t>to take raw information and manipulat</w:t>
-      </w:r>
-      <w:r>
-        <w:rPr>
-          <w:rFonts w:ascii="Times New Roman" w:hAnsi="Times New Roman"/>
-          <w:bCs/>
-        </w:rPr>
-        <w:t xml:space="preserve">e </w:t>
-      </w:r>
-      <w:r>
-        <w:rPr>
-          <w:rFonts w:ascii="Times New Roman" w:hAnsi="Times New Roman"/>
-          <w:bCs/>
-        </w:rPr>
-        <w:t>it in a manner that gives results useful in decision making. This can be to train a model</w:t>
+        <w:t xml:space="preserve">a </w:t>
+      </w:r>
+      <w:del w:id="6" w:author="Jiang, Xia" w:date="2023-07-31T13:57:00Z">
+        <w:r>
+          <w:rPr>
+            <w:rFonts w:ascii="Times New Roman" w:hAnsi="Times New Roman"/>
+            <w:bCs/>
+          </w:rPr>
+          <w:delText>comprehensive</w:delText>
+        </w:r>
+      </w:del>
+      <w:commentRangeStart w:id="7"/>
+      <w:ins w:id="8" w:author="Jiang, Xia" w:date="2023-07-31T13:57:00Z">
+        <w:r>
+          <w:rPr>
+            <w:rFonts w:ascii="Times New Roman" w:hAnsi="Times New Roman"/>
+            <w:bCs/>
+          </w:rPr>
+          <w:t>comprehensive</w:t>
+        </w:r>
+      </w:ins>
+      <w:ins w:id="9" w:author="Jiang, Xia" w:date="2023-07-31T13:58:00Z">
+        <w:r>
+          <w:rPr>
+            <w:rFonts w:ascii="Times New Roman" w:hAnsi="Times New Roman"/>
+            <w:bCs/>
+          </w:rPr>
+          <w:t xml:space="preserve"> </w:t>
+        </w:r>
+      </w:ins>
+      <w:del w:id="10" w:author="Jiang, Xia" w:date="2023-07-31T13:58:00Z">
+        <w:r>
+          <w:rPr>
+            <w:rFonts w:ascii="Times New Roman" w:hAnsi="Times New Roman"/>
+            <w:bCs/>
+          </w:rPr>
+          <w:delText xml:space="preserve"> </w:delText>
+        </w:r>
+      </w:del>
+      <w:commentRangeEnd w:id="7"/>
+      <w:r>
+        <w:rPr>
+          <w:rStyle w:val="CommentReference"/>
+        </w:rPr>
+        <w:commentReference w:id="7"/>
+      </w:r>
+      <w:r>
+        <w:rPr>
+          <w:rFonts w:ascii="Times New Roman" w:hAnsi="Times New Roman"/>
+          <w:bCs/>
+        </w:rPr>
+        <w:t>user manual</w:t>
+      </w:r>
+      <w:ins w:id="11" w:author="Jiang, Xia" w:date="2023-07-31T13:58:00Z">
+        <w:r>
+          <w:rPr>
+            <w:rFonts w:ascii="Times New Roman" w:hAnsi="Times New Roman"/>
+            <w:bCs/>
+          </w:rPr>
+          <w:t xml:space="preserve"> v0.1</w:t>
+        </w:r>
+      </w:ins>
+      <w:r>
+        <w:rPr>
+          <w:rFonts w:ascii="Times New Roman" w:hAnsi="Times New Roman"/>
+          <w:bCs/>
+        </w:rPr>
+        <w:t xml:space="preserve"> for the </w:t>
+      </w:r>
+      <w:proofErr w:type="spellStart"/>
+      <w:r>
+        <w:rPr>
+          <w:rFonts w:ascii="Times New Roman" w:hAnsi="Times New Roman"/>
+          <w:bCs/>
+        </w:rPr>
+        <w:t>iMed</w:t>
+      </w:r>
+      <w:proofErr w:type="spellEnd"/>
+      <w:r>
+        <w:rPr>
+          <w:rFonts w:ascii="Times New Roman" w:hAnsi="Times New Roman"/>
+          <w:bCs/>
+        </w:rPr>
+        <w:t xml:space="preserve"> web application</w:t>
+      </w:r>
+      <w:r>
+        <w:rPr>
+          <w:rFonts w:ascii="Times New Roman" w:hAnsi="Times New Roman"/>
+          <w:bCs/>
+        </w:rPr>
+        <w:t>,</w:t>
+      </w:r>
+      <w:ins w:id="12" w:author="Jiang, Xia" w:date="2023-07-31T13:44:00Z">
+        <w:r>
+          <w:rPr>
+            <w:rFonts w:ascii="Times New Roman" w:hAnsi="Times New Roman"/>
+            <w:bCs/>
+          </w:rPr>
+          <w:t xml:space="preserve"> developed by Jiang’s lab to offer </w:t>
+        </w:r>
+      </w:ins>
+      <w:ins w:id="13" w:author="Jiang, Xia" w:date="2023-07-31T13:45:00Z">
+        <w:r>
+          <w:rPr>
+            <w:rFonts w:ascii="Times New Roman" w:hAnsi="Times New Roman"/>
+            <w:bCs/>
+          </w:rPr>
+          <w:t>online services such as data analyses, learning, prediction, and decisi</w:t>
+        </w:r>
+      </w:ins>
+      <w:ins w:id="14" w:author="Jiang, Xia" w:date="2023-07-31T13:46:00Z">
+        <w:r>
+          <w:rPr>
+            <w:rFonts w:ascii="Times New Roman" w:hAnsi="Times New Roman"/>
+            <w:bCs/>
+          </w:rPr>
+          <w:t xml:space="preserve">on making. </w:t>
+        </w:r>
+      </w:ins>
+      <w:ins w:id="15" w:author="Jiang, Xia" w:date="2023-07-31T13:45:00Z">
+        <w:r>
+          <w:rPr>
+            <w:rFonts w:ascii="Times New Roman" w:hAnsi="Times New Roman"/>
+            <w:bCs/>
+          </w:rPr>
+          <w:t xml:space="preserve"> </w:t>
+        </w:r>
+      </w:ins>
+      <w:del w:id="16" w:author="Jiang, Xia" w:date="2023-07-31T13:44:00Z">
+        <w:r>
+          <w:rPr>
+            <w:rFonts w:ascii="Times New Roman" w:hAnsi="Times New Roman"/>
+            <w:bCs/>
+          </w:rPr>
+          <w:delText xml:space="preserve"> </w:delText>
+        </w:r>
+      </w:del>
+      <w:del w:id="17" w:author="Jiang, Xia" w:date="2023-07-31T13:46:00Z">
+        <w:r>
+          <w:rPr>
+            <w:rFonts w:ascii="Times New Roman" w:hAnsi="Times New Roman"/>
+            <w:bCs/>
+          </w:rPr>
+          <w:delText xml:space="preserve">which </w:delText>
+        </w:r>
+        <w:r>
+          <w:rPr>
+            <w:rFonts w:ascii="Times New Roman" w:hAnsi="Times New Roman"/>
+            <w:bCs/>
+          </w:rPr>
+          <w:delText xml:space="preserve">allows users </w:delText>
+        </w:r>
+        <w:r>
+          <w:rPr>
+            <w:rFonts w:ascii="Times New Roman" w:hAnsi="Times New Roman"/>
+            <w:bCs/>
+          </w:rPr>
+          <w:delText>to take raw information and manipulat</w:delText>
+        </w:r>
+        <w:r>
+          <w:rPr>
+            <w:rFonts w:ascii="Times New Roman" w:hAnsi="Times New Roman"/>
+            <w:bCs/>
+          </w:rPr>
+          <w:delText xml:space="preserve">e </w:delText>
+        </w:r>
+        <w:r>
+          <w:rPr>
+            <w:rFonts w:ascii="Times New Roman" w:hAnsi="Times New Roman"/>
+            <w:bCs/>
+          </w:rPr>
+          <w:delText xml:space="preserve">it in a manner that gives results useful in decision making. </w:delText>
+        </w:r>
+      </w:del>
+      <w:ins w:id="18" w:author="Jiang, Xia" w:date="2023-07-31T13:46:00Z">
+        <w:r>
+          <w:rPr>
+            <w:rFonts w:ascii="Times New Roman" w:hAnsi="Times New Roman"/>
+            <w:bCs/>
+          </w:rPr>
+          <w:t>The user man</w:t>
+        </w:r>
+      </w:ins>
+      <w:ins w:id="19" w:author="Jiang, Xia" w:date="2023-07-31T13:47:00Z">
+        <w:r>
+          <w:rPr>
+            <w:rFonts w:ascii="Times New Roman" w:hAnsi="Times New Roman"/>
+            <w:bCs/>
+          </w:rPr>
+          <w:t xml:space="preserve">ual that I developed </w:t>
+        </w:r>
+        <w:r>
+          <w:rPr>
+            <w:rFonts w:ascii="Times New Roman" w:hAnsi="Times New Roman"/>
+            <w:bCs/>
+          </w:rPr>
+          <w:t>help users gain a deeper un</w:t>
+        </w:r>
+      </w:ins>
+      <w:ins w:id="20" w:author="Jiang, Xia" w:date="2023-07-31T13:48:00Z">
+        <w:r>
+          <w:rPr>
+            <w:rFonts w:ascii="Times New Roman" w:hAnsi="Times New Roman"/>
+            <w:bCs/>
+          </w:rPr>
+          <w:t xml:space="preserve">derstanding of the functions provided by the </w:t>
+        </w:r>
+        <w:proofErr w:type="spellStart"/>
+        <w:r>
+          <w:rPr>
+            <w:rFonts w:ascii="Times New Roman" w:hAnsi="Times New Roman"/>
+            <w:bCs/>
+          </w:rPr>
+          <w:t>iMed</w:t>
+        </w:r>
+      </w:ins>
+      <w:proofErr w:type="spellEnd"/>
+      <w:ins w:id="21" w:author="Jiang, Xia" w:date="2023-07-31T13:49:00Z">
+        <w:r>
+          <w:rPr>
+            <w:rFonts w:ascii="Times New Roman" w:hAnsi="Times New Roman"/>
+            <w:bCs/>
+          </w:rPr>
+          <w:t>,</w:t>
+        </w:r>
+      </w:ins>
+      <w:ins w:id="22" w:author="Jiang, Xia" w:date="2023-07-31T13:48:00Z">
+        <w:r>
+          <w:rPr>
+            <w:rFonts w:ascii="Times New Roman" w:hAnsi="Times New Roman"/>
+            <w:bCs/>
+          </w:rPr>
+          <w:t xml:space="preserve"> such as </w:t>
+        </w:r>
+      </w:ins>
+      <w:del w:id="23" w:author="Jiang, Xia" w:date="2023-07-31T13:46:00Z">
+        <w:r>
+          <w:rPr>
+            <w:rFonts w:ascii="Times New Roman" w:hAnsi="Times New Roman"/>
+            <w:bCs/>
+          </w:rPr>
+          <w:delText xml:space="preserve">This </w:delText>
+        </w:r>
+      </w:del>
+      <w:del w:id="24" w:author="Jiang, Xia" w:date="2023-07-31T13:48:00Z">
+        <w:r>
+          <w:rPr>
+            <w:rFonts w:ascii="Times New Roman" w:hAnsi="Times New Roman"/>
+            <w:bCs/>
+          </w:rPr>
+          <w:delText xml:space="preserve">can be to </w:delText>
+        </w:r>
+      </w:del>
+      <w:r>
+        <w:rPr>
+          <w:rFonts w:ascii="Times New Roman" w:hAnsi="Times New Roman"/>
+          <w:bCs/>
+        </w:rPr>
+        <w:t>train a model</w:t>
       </w:r>
       <w:r>
         <w:rPr>
@@ -601,14 +871,77 @@
           <w:rFonts w:ascii="Times New Roman" w:hAnsi="Times New Roman"/>
           <w:bCs/>
         </w:rPr>
-        <w:t xml:space="preserve">and add that information onto </w:t>
-      </w:r>
-      <w:r>
-        <w:rPr>
-          <w:rFonts w:ascii="Times New Roman" w:hAnsi="Times New Roman"/>
-          <w:bCs/>
-        </w:rPr>
-        <w:t xml:space="preserve">our results. Authors with agreeing views, disagreeing views, information that corroborated our </w:t>
+        <w:t>and</w:t>
+      </w:r>
+      <w:ins w:id="25" w:author="Jiang, Xia" w:date="2023-07-31T13:52:00Z">
+        <w:r>
+          <w:rPr>
+            <w:rFonts w:ascii="Times New Roman" w:hAnsi="Times New Roman"/>
+            <w:bCs/>
+          </w:rPr>
+          <w:t xml:space="preserve"> identify </w:t>
+        </w:r>
+      </w:ins>
+      <w:ins w:id="26" w:author="Jiang, Xia" w:date="2023-07-31T13:53:00Z">
+        <w:r>
+          <w:rPr>
+            <w:rFonts w:ascii="Times New Roman" w:hAnsi="Times New Roman"/>
+            <w:bCs/>
+          </w:rPr>
+          <w:t xml:space="preserve">evidence that supports our research </w:t>
+        </w:r>
+      </w:ins>
+      <w:del w:id="27" w:author="Jiang, Xia" w:date="2023-07-31T13:53:00Z">
+        <w:r>
+          <w:rPr>
+            <w:rFonts w:ascii="Times New Roman" w:hAnsi="Times New Roman"/>
+            <w:bCs/>
+          </w:rPr>
+          <w:delText xml:space="preserve"> </w:delText>
+        </w:r>
+      </w:del>
+      <w:del w:id="28" w:author="Jiang, Xia" w:date="2023-07-31T13:52:00Z">
+        <w:r>
+          <w:rPr>
+            <w:rFonts w:ascii="Times New Roman" w:hAnsi="Times New Roman"/>
+            <w:bCs/>
+          </w:rPr>
+          <w:delText xml:space="preserve">add that information onto </w:delText>
+        </w:r>
+      </w:del>
+      <w:ins w:id="29" w:author="Jiang, Xia" w:date="2023-07-31T13:54:00Z">
+        <w:r>
+          <w:rPr>
+            <w:rFonts w:ascii="Times New Roman" w:hAnsi="Times New Roman"/>
+            <w:bCs/>
+          </w:rPr>
+          <w:t>findings</w:t>
+        </w:r>
+      </w:ins>
+      <w:del w:id="30" w:author="Jiang, Xia" w:date="2023-07-31T13:54:00Z">
+        <w:r>
+          <w:rPr>
+            <w:rFonts w:ascii="Times New Roman" w:hAnsi="Times New Roman"/>
+            <w:bCs/>
+          </w:rPr>
+          <w:delText>our res</w:delText>
+        </w:r>
+      </w:del>
+      <w:del w:id="31" w:author="Jiang, Xia" w:date="2023-07-31T13:53:00Z">
+        <w:r>
+          <w:rPr>
+            <w:rFonts w:ascii="Times New Roman" w:hAnsi="Times New Roman"/>
+            <w:bCs/>
+          </w:rPr>
+          <w:delText>ults</w:delText>
+        </w:r>
+      </w:del>
+      <w:r>
+        <w:rPr>
+          <w:rFonts w:ascii="Times New Roman" w:hAnsi="Times New Roman"/>
+          <w:bCs/>
+        </w:rPr>
+        <w:t xml:space="preserve">. Authors with agreeing views, disagreeing views, information that corroborated our </w:t>
       </w:r>
       <w:r>
         <w:rPr>
@@ -624,7 +957,7 @@
         </w:rPr>
         <w:t xml:space="preserve">, or totally alternate ideas were discussed and included using a reference management software called Mendeley. </w:t>
       </w:r>
-      <w:commentRangeStart w:id="1"/>
+      <w:commentRangeStart w:id="32"/>
       <w:r>
         <w:rPr>
           <w:rFonts w:ascii="Times New Roman" w:hAnsi="Times New Roman"/>
@@ -632,12 +965,12 @@
         </w:rPr>
         <w:t>I</w:t>
       </w:r>
-      <w:commentRangeEnd w:id="1"/>
+      <w:commentRangeEnd w:id="32"/>
       <w:r>
         <w:rPr>
           <w:rStyle w:val="CommentReference"/>
         </w:rPr>
-        <w:commentReference w:id="1"/>
+        <w:commentReference w:id="32"/>
       </w:r>
       <w:r>
         <w:rPr>
@@ -658,65 +991,349 @@
           <w:rFonts w:ascii="Times New Roman" w:hAnsi="Times New Roman"/>
           <w:bCs/>
         </w:rPr>
-        <w:t xml:space="preserve">cidchart, enabling me to create a flow chart for readers to visually understand how SHGS works. In terms of the user manual, a docx file with custom </w:t>
-      </w:r>
-      <w:r>
-        <w:rPr>
-          <w:rFonts w:ascii="Times New Roman" w:hAnsi="Times New Roman"/>
-          <w:bCs/>
-        </w:rPr>
-        <w:t xml:space="preserve">style formatting headers and </w:t>
-      </w:r>
-      <w:r>
-        <w:rPr>
-          <w:rFonts w:ascii="Times New Roman" w:hAnsi="Times New Roman"/>
-          <w:bCs/>
-        </w:rPr>
-        <w:t xml:space="preserve">table of contents allows the user to jump to find what they need, in addition to </w:t>
-      </w:r>
-      <w:r>
-        <w:rPr>
-          <w:rFonts w:ascii="Times New Roman" w:hAnsi="Times New Roman"/>
-          <w:bCs/>
-        </w:rPr>
-        <w:t xml:space="preserve">a </w:t>
-      </w:r>
-      <w:r>
-        <w:rPr>
-          <w:rFonts w:ascii="Times New Roman" w:hAnsi="Times New Roman"/>
-          <w:bCs/>
-        </w:rPr>
-        <w:t xml:space="preserve">browser </w:t>
-      </w:r>
-      <w:r>
-        <w:rPr>
-          <w:rFonts w:ascii="Times New Roman" w:hAnsi="Times New Roman"/>
-          <w:bCs/>
-        </w:rPr>
-        <w:t xml:space="preserve">pdf panel highlighting all enclosed </w:t>
-      </w:r>
-      <w:commentRangeStart w:id="2"/>
-      <w:r>
-        <w:rPr>
-          <w:rFonts w:ascii="Times New Roman" w:hAnsi="Times New Roman"/>
-          <w:bCs/>
-        </w:rPr>
-        <w:t>information</w:t>
-      </w:r>
-      <w:commentRangeEnd w:id="2"/>
-      <w:r>
-        <w:rPr>
-          <w:rStyle w:val="CommentReference"/>
-        </w:rPr>
-        <w:commentReference w:id="2"/>
-      </w:r>
-      <w:r>
-        <w:rPr>
-          <w:rFonts w:ascii="Times New Roman" w:hAnsi="Times New Roman"/>
-          <w:bCs/>
-        </w:rPr>
-        <w:t xml:space="preserve">. </w:t>
-      </w:r>
+        <w:t>cidchart, enabling me to create a flow chart for readers to visually understand how SHGS works.</w:t>
+      </w:r>
+      <w:ins w:id="33" w:author="Jiang, Xia" w:date="2023-07-31T14:04:00Z">
+        <w:r>
+          <w:rPr>
+            <w:rFonts w:ascii="Times New Roman" w:hAnsi="Times New Roman"/>
+            <w:bCs/>
+          </w:rPr>
+          <w:t xml:space="preserve"> I was able to develop </w:t>
+        </w:r>
+      </w:ins>
+      <w:ins w:id="34" w:author="Jiang, Xia" w:date="2023-07-31T14:05:00Z">
+        <w:r>
+          <w:rPr>
+            <w:rFonts w:ascii="Times New Roman" w:hAnsi="Times New Roman"/>
+            <w:bCs/>
+          </w:rPr>
+          <w:t xml:space="preserve">the user manual by </w:t>
+        </w:r>
+      </w:ins>
+      <w:del w:id="35" w:author="Jiang, Xia" w:date="2023-07-31T14:04:00Z">
+        <w:r>
+          <w:rPr>
+            <w:rFonts w:ascii="Times New Roman" w:hAnsi="Times New Roman"/>
+            <w:bCs/>
+          </w:rPr>
+          <w:delText xml:space="preserve"> In terms of the</w:delText>
+        </w:r>
+      </w:del>
+      <w:del w:id="36" w:author="Jiang, Xia" w:date="2023-07-31T14:07:00Z">
+        <w:r>
+          <w:rPr>
+            <w:rFonts w:ascii="Times New Roman" w:hAnsi="Times New Roman"/>
+            <w:bCs/>
+          </w:rPr>
+          <w:delText xml:space="preserve"> </w:delText>
+        </w:r>
+      </w:del>
+      <w:del w:id="37" w:author="Jiang, Xia" w:date="2023-07-31T14:05:00Z">
+        <w:r>
+          <w:rPr>
+            <w:rFonts w:ascii="Times New Roman" w:hAnsi="Times New Roman"/>
+            <w:bCs/>
+          </w:rPr>
+          <w:delText>user</w:delText>
+        </w:r>
+      </w:del>
+      <w:del w:id="38" w:author="Jiang, Xia" w:date="2023-07-31T14:04:00Z">
+        <w:r>
+          <w:rPr>
+            <w:rFonts w:ascii="Times New Roman" w:hAnsi="Times New Roman"/>
+            <w:bCs/>
+          </w:rPr>
+          <w:delText xml:space="preserve"> manual,</w:delText>
+        </w:r>
+      </w:del>
+      <w:ins w:id="39" w:author="Jiang, Xia" w:date="2023-07-31T14:03:00Z">
+        <w:r>
+          <w:rPr>
+            <w:rFonts w:ascii="Times New Roman" w:hAnsi="Times New Roman"/>
+            <w:bCs/>
+          </w:rPr>
+          <w:t>first learn</w:t>
+        </w:r>
+      </w:ins>
+      <w:ins w:id="40" w:author="Jiang, Xia" w:date="2023-07-31T14:05:00Z">
+        <w:r>
+          <w:rPr>
+            <w:rFonts w:ascii="Times New Roman" w:hAnsi="Times New Roman"/>
+            <w:bCs/>
+          </w:rPr>
+          <w:t>ing</w:t>
+        </w:r>
+      </w:ins>
+      <w:ins w:id="41" w:author="Jiang, Xia" w:date="2023-07-31T14:03:00Z">
+        <w:r>
+          <w:rPr>
+            <w:rFonts w:ascii="Times New Roman" w:hAnsi="Times New Roman"/>
+            <w:bCs/>
+          </w:rPr>
+          <w:t xml:space="preserve"> how to use the </w:t>
+        </w:r>
+      </w:ins>
+      <w:proofErr w:type="spellStart"/>
+      <w:ins w:id="42" w:author="Jiang, Xia" w:date="2023-07-31T14:11:00Z">
+        <w:r>
+          <w:rPr>
+            <w:rFonts w:ascii="Times New Roman" w:hAnsi="Times New Roman"/>
+            <w:bCs/>
+          </w:rPr>
+          <w:t>iMed</w:t>
+        </w:r>
+        <w:proofErr w:type="spellEnd"/>
+        <w:r>
+          <w:rPr>
+            <w:rFonts w:ascii="Times New Roman" w:hAnsi="Times New Roman"/>
+            <w:bCs/>
+          </w:rPr>
+          <w:t xml:space="preserve"> </w:t>
+        </w:r>
+      </w:ins>
+      <w:ins w:id="43" w:author="Jiang, Xia" w:date="2023-07-31T14:03:00Z">
+        <w:r>
+          <w:rPr>
+            <w:rFonts w:ascii="Times New Roman" w:hAnsi="Times New Roman"/>
+            <w:bCs/>
+          </w:rPr>
+          <w:t xml:space="preserve">functions </w:t>
+        </w:r>
+      </w:ins>
+      <w:ins w:id="44" w:author="Jiang, Xia" w:date="2023-07-31T14:05:00Z">
+        <w:r>
+          <w:rPr>
+            <w:rFonts w:ascii="Times New Roman" w:hAnsi="Times New Roman"/>
+            <w:bCs/>
+          </w:rPr>
+          <w:t>and testing</w:t>
+        </w:r>
+      </w:ins>
+      <w:ins w:id="45" w:author="Jiang, Xia" w:date="2023-07-31T14:06:00Z">
+        <w:r>
+          <w:rPr>
+            <w:rFonts w:ascii="Times New Roman" w:hAnsi="Times New Roman"/>
+            <w:bCs/>
+          </w:rPr>
+          <w:t xml:space="preserve"> them </w:t>
+        </w:r>
+      </w:ins>
+      <w:ins w:id="46" w:author="Jiang, Xia" w:date="2023-07-31T14:08:00Z">
+        <w:r>
+          <w:rPr>
+            <w:rFonts w:ascii="Times New Roman" w:hAnsi="Times New Roman"/>
+            <w:bCs/>
+          </w:rPr>
+          <w:t>under the instructions from my mentors</w:t>
+        </w:r>
+      </w:ins>
+      <w:ins w:id="47" w:author="Jiang, Xia" w:date="2023-07-31T14:06:00Z">
+        <w:r>
+          <w:rPr>
+            <w:rFonts w:ascii="Times New Roman" w:hAnsi="Times New Roman"/>
+            <w:bCs/>
+          </w:rPr>
+          <w:t xml:space="preserve">. I </w:t>
+        </w:r>
+      </w:ins>
+      <w:del w:id="48" w:author="Jiang, Xia" w:date="2023-07-31T14:08:00Z">
+        <w:r>
+          <w:rPr>
+            <w:rFonts w:ascii="Times New Roman" w:hAnsi="Times New Roman"/>
+            <w:bCs/>
+          </w:rPr>
+          <w:delText xml:space="preserve"> </w:delText>
+        </w:r>
+      </w:del>
+      <w:ins w:id="49" w:author="Jiang, Xia" w:date="2023-07-31T14:08:00Z">
+        <w:r>
+          <w:rPr>
+            <w:rFonts w:ascii="Times New Roman" w:hAnsi="Times New Roman"/>
+            <w:bCs/>
+          </w:rPr>
+          <w:t>also learned to</w:t>
+        </w:r>
+      </w:ins>
+      <w:ins w:id="50" w:author="Jiang, Xia" w:date="2023-07-31T14:09:00Z">
+        <w:r>
+          <w:rPr>
+            <w:rFonts w:ascii="Times New Roman" w:hAnsi="Times New Roman"/>
+            <w:bCs/>
+          </w:rPr>
+          <w:t xml:space="preserve"> deploy the</w:t>
+        </w:r>
+      </w:ins>
+      <w:ins w:id="51" w:author="Jiang, Xia" w:date="2023-07-31T14:10:00Z">
+        <w:r>
+          <w:rPr>
+            <w:rFonts w:ascii="Times New Roman" w:hAnsi="Times New Roman"/>
+            <w:bCs/>
+          </w:rPr>
+          <w:t xml:space="preserve"> user manual</w:t>
+        </w:r>
+      </w:ins>
+      <w:ins w:id="52" w:author="Jiang, Xia" w:date="2023-07-31T14:09:00Z">
+        <w:r>
+          <w:rPr>
+            <w:rFonts w:ascii="Times New Roman" w:hAnsi="Times New Roman"/>
+            <w:bCs/>
+          </w:rPr>
+          <w:t xml:space="preserve"> to AWS and</w:t>
+        </w:r>
+      </w:ins>
+      <w:ins w:id="53" w:author="Jiang, Xia" w:date="2023-07-31T14:08:00Z">
+        <w:r>
+          <w:rPr>
+            <w:rFonts w:ascii="Times New Roman" w:hAnsi="Times New Roman"/>
+            <w:bCs/>
+          </w:rPr>
+          <w:t xml:space="preserve"> create </w:t>
+        </w:r>
+      </w:ins>
+      <w:r>
+        <w:rPr>
+          <w:rFonts w:ascii="Times New Roman" w:hAnsi="Times New Roman"/>
+          <w:bCs/>
+        </w:rPr>
+        <w:t>a</w:t>
+      </w:r>
+      <w:ins w:id="54" w:author="Jiang, Xia" w:date="2023-07-31T14:09:00Z">
+        <w:r>
+          <w:rPr>
+            <w:rFonts w:ascii="Times New Roman" w:hAnsi="Times New Roman"/>
+            <w:bCs/>
+          </w:rPr>
+          <w:t xml:space="preserve"> bookmark system in WORD</w:t>
+        </w:r>
+      </w:ins>
+      <w:ins w:id="55" w:author="Jiang, Xia" w:date="2023-07-31T14:13:00Z">
+        <w:r>
+          <w:rPr>
+            <w:rFonts w:ascii="Times New Roman" w:hAnsi="Times New Roman"/>
+            <w:bCs/>
+          </w:rPr>
+          <w:t>, which a</w:t>
+        </w:r>
+      </w:ins>
+      <w:del w:id="56" w:author="Jiang, Xia" w:date="2023-07-31T14:13:00Z">
+        <w:r>
+          <w:rPr>
+            <w:rFonts w:ascii="Times New Roman" w:hAnsi="Times New Roman"/>
+            <w:bCs/>
+          </w:rPr>
+          <w:delText xml:space="preserve"> </w:delText>
+        </w:r>
+      </w:del>
+      <w:del w:id="57" w:author="Jiang, Xia" w:date="2023-07-31T14:10:00Z">
+        <w:r>
+          <w:rPr>
+            <w:rFonts w:ascii="Times New Roman" w:hAnsi="Times New Roman"/>
+            <w:bCs/>
+          </w:rPr>
+          <w:delText xml:space="preserve">docx file with custom </w:delText>
+        </w:r>
+        <w:r>
+          <w:rPr>
+            <w:rFonts w:ascii="Times New Roman" w:hAnsi="Times New Roman"/>
+            <w:bCs/>
+          </w:rPr>
+          <w:delText xml:space="preserve">style formatting headers and </w:delText>
+        </w:r>
+        <w:r>
+          <w:rPr>
+            <w:rFonts w:ascii="Times New Roman" w:hAnsi="Times New Roman"/>
+            <w:bCs/>
+          </w:rPr>
+          <w:delText>table of contents</w:delText>
+        </w:r>
+      </w:del>
+      <w:del w:id="58" w:author="Jiang, Xia" w:date="2023-07-31T14:12:00Z">
+        <w:r>
+          <w:rPr>
+            <w:rFonts w:ascii="Times New Roman" w:hAnsi="Times New Roman"/>
+            <w:bCs/>
+          </w:rPr>
+          <w:delText xml:space="preserve"> </w:delText>
+        </w:r>
+      </w:del>
+      <w:del w:id="59" w:author="Jiang, Xia" w:date="2023-07-31T14:13:00Z">
+        <w:r>
+          <w:rPr>
+            <w:rFonts w:ascii="Times New Roman" w:hAnsi="Times New Roman"/>
+            <w:bCs/>
+          </w:rPr>
+          <w:delText>a</w:delText>
+        </w:r>
+      </w:del>
+      <w:r>
+        <w:rPr>
+          <w:rFonts w:ascii="Times New Roman" w:hAnsi="Times New Roman"/>
+          <w:bCs/>
+        </w:rPr>
+        <w:t>llows the user to jump to find what they need</w:t>
+      </w:r>
+      <w:ins w:id="60" w:author="Jiang, Xia" w:date="2023-07-31T14:11:00Z">
+        <w:r>
+          <w:rPr>
+            <w:rFonts w:ascii="Times New Roman" w:hAnsi="Times New Roman"/>
+            <w:bCs/>
+          </w:rPr>
+          <w:t>.</w:t>
+        </w:r>
+      </w:ins>
+      <w:del w:id="61" w:author="Jiang, Xia" w:date="2023-07-31T14:11:00Z">
+        <w:r>
+          <w:rPr>
+            <w:rFonts w:ascii="Times New Roman" w:hAnsi="Times New Roman"/>
+            <w:bCs/>
+          </w:rPr>
+          <w:delText xml:space="preserve">, in addition to </w:delText>
+        </w:r>
+        <w:r>
+          <w:rPr>
+            <w:rFonts w:ascii="Times New Roman" w:hAnsi="Times New Roman"/>
+            <w:bCs/>
+          </w:rPr>
+          <w:delText xml:space="preserve">a </w:delText>
+        </w:r>
+        <w:r>
+          <w:rPr>
+            <w:rFonts w:ascii="Times New Roman" w:hAnsi="Times New Roman"/>
+            <w:bCs/>
+          </w:rPr>
+          <w:delText xml:space="preserve">browser </w:delText>
+        </w:r>
+        <w:r>
+          <w:rPr>
+            <w:rFonts w:ascii="Times New Roman" w:hAnsi="Times New Roman"/>
+            <w:bCs/>
+          </w:rPr>
+          <w:delText xml:space="preserve">pdf panel highlighting all enclosed </w:delText>
+        </w:r>
+        <w:commentRangeStart w:id="62"/>
+        <w:r>
+          <w:rPr>
+            <w:rFonts w:ascii="Times New Roman" w:hAnsi="Times New Roman"/>
+            <w:bCs/>
+          </w:rPr>
+          <w:delText>information</w:delText>
+        </w:r>
+        <w:commentRangeEnd w:id="62"/>
+        <w:r>
+          <w:rPr>
+            <w:rStyle w:val="CommentReference"/>
+          </w:rPr>
+          <w:commentReference w:id="62"/>
+        </w:r>
+        <w:r>
+          <w:rPr>
+            <w:rFonts w:ascii="Times New Roman" w:hAnsi="Times New Roman"/>
+            <w:bCs/>
+          </w:rPr>
+          <w:delText xml:space="preserve">. </w:delText>
+        </w:r>
+      </w:del>
     </w:p>
     <w:p>
       <w:pPr>
@@ -743,29 +1360,291 @@
           <w:rFonts w:ascii="Times New Roman" w:hAnsi="Times New Roman"/>
         </w:rPr>
       </w:pPr>
-      <w:r>
-        <w:rPr>
-          <w:rFonts w:ascii="Times New Roman" w:hAnsi="Times New Roman"/>
-        </w:rPr>
-        <w:t xml:space="preserve">The </w:t>
-      </w:r>
-      <w:r>
-        <w:rPr>
-          <w:rFonts w:ascii="Times New Roman" w:hAnsi="Times New Roman"/>
-        </w:rPr>
-        <w:t xml:space="preserve">main subsections I focused on for the </w:t>
-      </w:r>
-      <w:r>
-        <w:rPr>
-          <w:rFonts w:ascii="Times New Roman" w:hAnsi="Times New Roman"/>
-        </w:rPr>
-        <w:t xml:space="preserve">manuscript detailing machine learning hyperparameter meta tuning </w:t>
-      </w:r>
-      <w:r>
-        <w:rPr>
-          <w:rFonts w:ascii="Times New Roman" w:hAnsi="Times New Roman"/>
-        </w:rPr>
-        <w:t>were successfully completed. Of the 8 hyperparameters discussed, I focused on the discussion of learning rate, momentum, and decay as well as their relationship to each other and how certain hyperparameters have more of an impact on model performance than others. The user manual was also completed and incorporated into the</w:t>
+      <w:del w:id="63" w:author="Jiang, Xia" w:date="2023-07-31T14:13:00Z">
+        <w:r>
+          <w:rPr>
+            <w:rFonts w:ascii="Times New Roman" w:hAnsi="Times New Roman"/>
+          </w:rPr>
+          <w:delText xml:space="preserve">The </w:delText>
+        </w:r>
+        <w:r>
+          <w:rPr>
+            <w:rFonts w:ascii="Times New Roman" w:hAnsi="Times New Roman"/>
+          </w:rPr>
+          <w:delText xml:space="preserve">main subsections </w:delText>
+        </w:r>
+      </w:del>
+      <w:r>
+        <w:rPr>
+          <w:rFonts w:ascii="Times New Roman" w:hAnsi="Times New Roman"/>
+        </w:rPr>
+        <w:t xml:space="preserve">I focused on </w:t>
+      </w:r>
+      <w:ins w:id="64" w:author="Jiang, Xia" w:date="2023-07-31T14:14:00Z">
+        <w:r>
+          <w:rPr>
+            <w:rFonts w:ascii="Times New Roman" w:hAnsi="Times New Roman"/>
+          </w:rPr>
+          <w:t>writing about</w:t>
+        </w:r>
+      </w:ins>
+      <w:del w:id="65" w:author="Jiang, Xia" w:date="2023-07-31T14:14:00Z">
+        <w:r>
+          <w:rPr>
+            <w:rFonts w:ascii="Times New Roman" w:hAnsi="Times New Roman"/>
+          </w:rPr>
+          <w:delText xml:space="preserve">for the </w:delText>
+        </w:r>
+        <w:r>
+          <w:rPr>
+            <w:rFonts w:ascii="Times New Roman" w:hAnsi="Times New Roman"/>
+          </w:rPr>
+          <w:delText>manuscript detailing</w:delText>
+        </w:r>
+      </w:del>
+      <w:r>
+        <w:rPr>
+          <w:rFonts w:ascii="Times New Roman" w:hAnsi="Times New Roman"/>
+        </w:rPr>
+        <w:t xml:space="preserve"> </w:t>
+      </w:r>
+      <w:ins w:id="66" w:author="Jiang, Xia" w:date="2023-07-31T14:00:00Z">
+        <w:r>
+          <w:rPr>
+            <w:rFonts w:ascii="Times New Roman" w:hAnsi="Times New Roman"/>
+          </w:rPr>
+          <w:t>the procedures of</w:t>
+        </w:r>
+      </w:ins>
+      <w:ins w:id="67" w:author="Jiang, Xia" w:date="2023-07-31T14:21:00Z">
+        <w:r>
+          <w:rPr>
+            <w:rFonts w:ascii="Times New Roman" w:hAnsi="Times New Roman"/>
+          </w:rPr>
+          <w:t xml:space="preserve"> SHGS for </w:t>
+        </w:r>
+      </w:ins>
+      <w:del w:id="68" w:author="Jiang, Xia" w:date="2023-07-31T14:21:00Z">
+        <w:r>
+          <w:rPr>
+            <w:rFonts w:ascii="Times New Roman" w:hAnsi="Times New Roman"/>
+          </w:rPr>
+          <w:delText xml:space="preserve">machine learning </w:delText>
+        </w:r>
+      </w:del>
+      <w:r>
+        <w:rPr>
+          <w:rFonts w:ascii="Times New Roman" w:hAnsi="Times New Roman"/>
+        </w:rPr>
+        <w:t>hyperparameter meta tuning</w:t>
+      </w:r>
+      <w:ins w:id="69" w:author="Jiang, Xia" w:date="2023-07-31T14:14:00Z">
+        <w:r>
+          <w:rPr>
+            <w:rFonts w:ascii="Times New Roman" w:hAnsi="Times New Roman"/>
+          </w:rPr>
+          <w:t xml:space="preserve"> and </w:t>
+        </w:r>
+      </w:ins>
+      <w:ins w:id="70" w:author="Jiang, Xia" w:date="2023-07-31T14:15:00Z">
+        <w:r>
+          <w:rPr>
+            <w:rFonts w:ascii="Times New Roman" w:hAnsi="Times New Roman"/>
+          </w:rPr>
+          <w:t>t</w:t>
+        </w:r>
+      </w:ins>
+      <w:ins w:id="71" w:author="Jiang, Xia" w:date="2023-07-31T14:14:00Z">
+        <w:r>
+          <w:rPr>
+            <w:rFonts w:ascii="Times New Roman" w:hAnsi="Times New Roman"/>
+          </w:rPr>
+          <w:t xml:space="preserve">he </w:t>
+        </w:r>
+      </w:ins>
+      <w:ins w:id="72" w:author="Jiang, Xia" w:date="2023-07-31T14:15:00Z">
+        <w:r>
+          <w:rPr>
+            <w:rFonts w:ascii="Times New Roman" w:hAnsi="Times New Roman"/>
+          </w:rPr>
+          <w:t>discussion section</w:t>
+        </w:r>
+      </w:ins>
+      <w:ins w:id="73" w:author="Jiang, Xia" w:date="2023-07-31T14:16:00Z">
+        <w:r>
+          <w:rPr>
+            <w:rFonts w:ascii="Times New Roman" w:hAnsi="Times New Roman"/>
+          </w:rPr>
+          <w:t xml:space="preserve">, in which I </w:t>
+        </w:r>
+      </w:ins>
+      <w:ins w:id="74" w:author="Jiang, Xia" w:date="2023-07-31T14:22:00Z">
+        <w:r>
+          <w:rPr>
+            <w:rFonts w:ascii="Times New Roman" w:hAnsi="Times New Roman"/>
+          </w:rPr>
+          <w:t xml:space="preserve">took </w:t>
+        </w:r>
+      </w:ins>
+      <w:ins w:id="75" w:author="Jiang, Xia" w:date="2023-07-31T14:23:00Z">
+        <w:r>
+          <w:rPr>
+            <w:rFonts w:ascii="Times New Roman" w:hAnsi="Times New Roman"/>
+          </w:rPr>
+          <w:t xml:space="preserve">the </w:t>
+        </w:r>
+      </w:ins>
+      <w:ins w:id="76" w:author="Jiang, Xia" w:date="2023-07-31T14:22:00Z">
+        <w:r>
+          <w:rPr>
+            <w:rFonts w:ascii="Times New Roman" w:hAnsi="Times New Roman"/>
+          </w:rPr>
+          <w:t>responsibility</w:t>
+        </w:r>
+      </w:ins>
+      <w:ins w:id="77" w:author="Jiang, Xia" w:date="2023-07-31T14:23:00Z">
+        <w:r>
+          <w:rPr>
+            <w:rFonts w:ascii="Times New Roman" w:hAnsi="Times New Roman"/>
+          </w:rPr>
+          <w:t xml:space="preserve"> of </w:t>
+        </w:r>
+      </w:ins>
+      <w:ins w:id="78" w:author="Jiang, Xia" w:date="2023-07-31T14:16:00Z">
+        <w:r>
+          <w:rPr>
+            <w:rFonts w:ascii="Times New Roman" w:hAnsi="Times New Roman"/>
+          </w:rPr>
+          <w:t>discussing 3 of the</w:t>
+        </w:r>
+      </w:ins>
+      <w:ins w:id="79" w:author="Jiang, Xia" w:date="2023-07-31T14:15:00Z">
+        <w:r>
+          <w:rPr>
+            <w:rFonts w:ascii="Times New Roman" w:hAnsi="Times New Roman"/>
+          </w:rPr>
+          <w:t xml:space="preserve"> </w:t>
+        </w:r>
+      </w:ins>
+      <w:del w:id="80" w:author="Jiang, Xia" w:date="2023-07-31T14:15:00Z">
+        <w:r>
+          <w:rPr>
+            <w:rFonts w:ascii="Times New Roman" w:hAnsi="Times New Roman"/>
+          </w:rPr>
+          <w:delText xml:space="preserve"> </w:delText>
+        </w:r>
+        <w:r>
+          <w:rPr>
+            <w:rFonts w:ascii="Times New Roman" w:hAnsi="Times New Roman"/>
+          </w:rPr>
+          <w:delText>were successfully completed. Of the</w:delText>
+        </w:r>
+      </w:del>
+      <w:del w:id="81" w:author="Jiang, Xia" w:date="2023-07-31T14:16:00Z">
+        <w:r>
+          <w:rPr>
+            <w:rFonts w:ascii="Times New Roman" w:hAnsi="Times New Roman"/>
+          </w:rPr>
+          <w:delText xml:space="preserve"> </w:delText>
+        </w:r>
+      </w:del>
+      <w:r>
+        <w:rPr>
+          <w:rFonts w:ascii="Times New Roman" w:hAnsi="Times New Roman"/>
+        </w:rPr>
+        <w:t xml:space="preserve">8 hyperparameters </w:t>
+      </w:r>
+      <w:ins w:id="82" w:author="Jiang, Xia" w:date="2023-07-31T14:16:00Z">
+        <w:r>
+          <w:rPr>
+            <w:rFonts w:ascii="Times New Roman" w:hAnsi="Times New Roman"/>
+          </w:rPr>
+          <w:t xml:space="preserve">we </w:t>
+        </w:r>
+      </w:ins>
+      <w:ins w:id="83" w:author="Jiang, Xia" w:date="2023-07-31T14:17:00Z">
+        <w:r>
+          <w:rPr>
+            <w:rFonts w:ascii="Times New Roman" w:hAnsi="Times New Roman"/>
+          </w:rPr>
+          <w:t>tuned in this study</w:t>
+        </w:r>
+      </w:ins>
+      <w:del w:id="84" w:author="Jiang, Xia" w:date="2023-07-31T14:16:00Z">
+        <w:r>
+          <w:rPr>
+            <w:rFonts w:ascii="Times New Roman" w:hAnsi="Times New Roman"/>
+          </w:rPr>
+          <w:delText>discussed</w:delText>
+        </w:r>
+      </w:del>
+      <w:ins w:id="85" w:author="Jiang, Xia" w:date="2023-07-31T14:18:00Z">
+        <w:r>
+          <w:rPr>
+            <w:rFonts w:ascii="Times New Roman" w:hAnsi="Times New Roman"/>
+          </w:rPr>
+          <w:t>. The three hyperparamet</w:t>
+        </w:r>
+      </w:ins>
+      <w:ins w:id="86" w:author="Jiang, Xia" w:date="2023-07-31T14:19:00Z">
+        <w:r>
+          <w:rPr>
+            <w:rFonts w:ascii="Times New Roman" w:hAnsi="Times New Roman"/>
+          </w:rPr>
+          <w:t xml:space="preserve">ers are </w:t>
+        </w:r>
+      </w:ins>
+      <w:del w:id="87" w:author="Jiang, Xia" w:date="2023-07-31T14:17:00Z">
+        <w:r>
+          <w:rPr>
+            <w:rFonts w:ascii="Times New Roman" w:hAnsi="Times New Roman"/>
+          </w:rPr>
+          <w:delText>,</w:delText>
+        </w:r>
+      </w:del>
+      <w:del w:id="88" w:author="Jiang, Xia" w:date="2023-07-31T14:18:00Z">
+        <w:r>
+          <w:rPr>
+            <w:rFonts w:ascii="Times New Roman" w:hAnsi="Times New Roman"/>
+          </w:rPr>
+          <w:delText xml:space="preserve"> I focused on the discussion of</w:delText>
+        </w:r>
+      </w:del>
+      <w:r>
+        <w:rPr>
+          <w:rFonts w:ascii="Times New Roman" w:hAnsi="Times New Roman"/>
+        </w:rPr>
+        <w:t xml:space="preserve"> learning rate, momentum, and decay</w:t>
+      </w:r>
+      <w:ins w:id="89" w:author="Jiang, Xia" w:date="2023-07-31T14:19:00Z">
+        <w:r>
+          <w:rPr>
+            <w:rFonts w:ascii="Times New Roman" w:hAnsi="Times New Roman"/>
+          </w:rPr>
+          <w:t>. I discussed the findings we ha</w:t>
+        </w:r>
+      </w:ins>
+      <w:ins w:id="90" w:author="Jiang, Xia" w:date="2023-07-31T14:23:00Z">
+        <w:r>
+          <w:rPr>
+            <w:rFonts w:ascii="Times New Roman" w:hAnsi="Times New Roman"/>
+          </w:rPr>
+          <w:t>ve</w:t>
+        </w:r>
+      </w:ins>
+      <w:ins w:id="91" w:author="Jiang, Xia" w:date="2023-07-31T14:19:00Z">
+        <w:r>
+          <w:rPr>
+            <w:rFonts w:ascii="Times New Roman" w:hAnsi="Times New Roman"/>
+          </w:rPr>
+          <w:t xml:space="preserve"> related to each of them, </w:t>
+        </w:r>
+      </w:ins>
+      <w:r>
+        <w:rPr>
+          <w:rFonts w:ascii="Times New Roman" w:hAnsi="Times New Roman"/>
+        </w:rPr>
+        <w:t xml:space="preserve"> as well as their relationship to each other and how certain hyperparameters have more of an impact on model performance than others. The user manual was also completed and incorporated into the</w:t>
       </w:r>
       <w:r>
         <w:rPr>
@@ -881,7 +1760,7 @@
 
 <file path=word/comments.xml><?xml version="1.0" encoding="utf-8"?>
 <w:comments xmlns:wpc="http://schemas.microsoft.com/office/word/2010/wordprocessingCanvas" xmlns:cx="http://schemas.microsoft.com/office/drawing/2014/chartex" xmlns:cx1="http://schemas.microsoft.com/office/drawing/2015/9/8/chartex" xmlns:cx2="http://schemas.microsoft.com/office/drawing/2015/10/21/chartex" xmlns:cx3="http://schemas.microsoft.com/office/drawing/2016/5/9/chartex" xmlns:cx4="http://schemas.microsoft.com/office/drawing/2016/5/10/chartex" xmlns:cx5="http://schemas.microsoft.com/office/drawing/2016/5/11/chartex" xmlns:cx6="http://schemas.microsoft.com/office/drawing/2016/5/12/chartex" xmlns:cx7="http://schemas.microsoft.com/office/drawing/2016/5/13/chartex" xmlns:cx8="http://schemas.microsoft.com/office/drawing/2016/5/14/chartex" xmlns:mc="http://schemas.openxmlformats.org/markup-compatibility/2006" xmlns:aink="http://schemas.microsoft.com/office/drawing/2016/ink" xmlns:am3d="http://schemas.microsoft.com/office/drawing/2017/model3d" xmlns:o="urn:schemas-microsoft-com:office:office" xmlns:oel="http://schemas.microsoft.com/office/2019/extlst" xmlns:r="http://schemas.openxmlformats.org/officeDocument/2006/relationships" xmlns:m="http://schemas.openxmlformats.org/officeDocument/2006/math" xmlns:v="urn:schemas-microsoft-com:vml" xmlns:wp14="http://schemas.microsoft.com/office/word/2010/wordprocessingDrawing" xmlns:wp="http://schemas.openxmlformats.org/drawingml/2006/wordprocessingDrawing" xmlns:w10="urn:schemas-microsoft-com:office:word" xmlns:w="http://schemas.openxmlformats.org/wordprocessingml/2006/main" xmlns:w14="http://schemas.microsoft.com/office/word/2010/wordml" xmlns:w15="http://schemas.microsoft.com/office/word/2012/wordml" xmlns:w16cex="http://schemas.microsoft.com/office/word/2018/wordml/cex" xmlns:w16cid="http://schemas.microsoft.com/office/word/2016/wordml/cid" xmlns:w16="http://schemas.microsoft.com/office/word/2018/wordml" xmlns:w16sdtdh="http://schemas.microsoft.com/office/word/2020/wordml/sdtdatahash" xmlns:w16se="http://schemas.microsoft.com/office/word/2015/wordml/symex" xmlns:wpg="http://schemas.microsoft.com/office/word/2010/wordprocessingGroup" xmlns:wpi="http://schemas.microsoft.com/office/word/2010/wordprocessingInk" xmlns:wne="http://schemas.microsoft.com/office/word/2006/wordml" xmlns:wps="http://schemas.microsoft.com/office/word/2010/wordprocessingShape" mc:Ignorable="w14 w15 w16se w16cid w16 w16cex w16sdtdh wp14">
-  <w:comment w:id="0" w:author="Zhou, Yijun" w:date="2023-07-31T09:35:00Z" w:initials="YZ">
+  <w:comment w:id="0" w:author="Jiang, Xia" w:date="2023-07-31T14:26:00Z" w:initials="JX">
     <w:p>
       <w:r>
         <w:rPr>
@@ -891,14 +1770,15 @@
       </w:r>
       <w:r>
         <w:rPr>
+          <w:color w:val="000000"/>
           <w:sz w:val="20"/>
           <w:szCs w:val="20"/>
         </w:rPr>
-        <w:t>Deep learning</w:t>
+        <w:t xml:space="preserve">Hi Om, I turned the track on and made my edits directly on your abstract. Hope this is good for you. </w:t>
       </w:r>
     </w:p>
   </w:comment>
-  <w:comment w:id="1" w:author="Zhou, Yijun" w:date="2023-07-31T09:41:00Z" w:initials="YZ">
+  <w:comment w:id="1" w:author="Zhou, Yijun" w:date="2023-07-31T09:35:00Z" w:initials="YZ">
     <w:p>
       <w:r>
         <w:rPr>
@@ -911,11 +1791,46 @@
           <w:sz w:val="20"/>
           <w:szCs w:val="20"/>
         </w:rPr>
-        <w:t>Om, do you remember I show you how to use small functions to plot figures? So the method to plot figure could also be mentioned if you want.</w:t>
+        <w:t>Deep learning</w:t>
       </w:r>
     </w:p>
   </w:comment>
-  <w:comment w:id="2" w:author="Zhou, Yijun" w:date="2023-07-31T09:38:00Z" w:initials="YZ">
+  <w:comment w:id="7" w:author="Jiang, Xia" w:date="2023-07-31T14:25:00Z" w:initials="JX">
+    <w:p>
+      <w:r>
+        <w:rPr>
+          <w:rStyle w:val="CommentReference"/>
+        </w:rPr>
+        <w:annotationRef/>
+      </w:r>
+      <w:r>
+        <w:rPr>
+          <w:color w:val="000000"/>
+          <w:sz w:val="20"/>
+          <w:szCs w:val="20"/>
+        </w:rPr>
+        <w:t xml:space="preserve">This is only the version 1, because I haven’t got a chance to review it and offer my suggestions. </w:t>
+      </w:r>
+    </w:p>
+  </w:comment>
+  <w:comment w:id="32" w:author="Zhou, Yijun" w:date="2023-07-31T09:41:00Z" w:initials="YZ">
+    <w:p>
+      <w:r>
+        <w:rPr>
+          <w:rStyle w:val="CommentReference"/>
+        </w:rPr>
+        <w:annotationRef/>
+      </w:r>
+      <w:r>
+        <w:rPr>
+          <w:sz w:val="20"/>
+          <w:szCs w:val="20"/>
+        </w:rPr>
+        <w:t>Om, do you remember I show you how to use small functions to plot figures? So the method to plot figure could also be mentioned if you want.</w:t>
+      </w:r>
+    </w:p>
+  </w:comment>
+  <w:comment w:id="62" w:author="Zhou, Yijun" w:date="2023-07-31T09:38:00Z" w:initials="YZ">
     <w:p>
       <w:r>
         <w:rPr>
@@ -937,7 +1852,9 @@
 
 <file path=word/commentsExtended.xml><?xml version="1.0" encoding="utf-8"?>
 <w15:commentsEx xmlns:wpc="http://schemas.microsoft.com/office/word/2010/wordprocessingCanvas" xmlns:cx="http://schemas.microsoft.com/office/drawing/2014/chartex" xmlns:cx1="http://schemas.microsoft.com/office/drawing/2015/9/8/chartex" xmlns:cx2="http://schemas.microsoft.com/office/drawing/2015/10/21/chartex" xmlns:cx3="http://schemas.microsoft.com/office/drawing/2016/5/9/chartex" xmlns:cx4="http://schemas.microsoft.com/office/drawing/2016/5/10/chartex" xmlns:cx5="http://schemas.microsoft.com/office/drawing/2016/5/11/chartex" xmlns:cx6="http://schemas.microsoft.com/office/drawing/2016/5/12/chartex" xmlns:cx7="http://schemas.microsoft.com/office/drawing/2016/5/13/chartex" xmlns:cx8="http://schemas.microsoft.com/office/drawing/2016/5/14/chartex" xmlns:mc="http://schemas.openxmlformats.org/markup-compatibility/2006" xmlns:aink="http://schemas.microsoft.com/office/drawing/2016/ink" xmlns:am3d="http://schemas.microsoft.com/office/drawing/2017/model3d" xmlns:o="urn:schemas-microsoft-com:office:office" xmlns:oel="http://schemas.microsoft.com/office/2019/extlst" xmlns:r="http://schemas.openxmlformats.org/officeDocument/2006/relationships" xmlns:m="http://schemas.openxmlformats.org/officeDocument/2006/math" xmlns:v="urn:schemas-microsoft-com:vml" xmlns:wp14="http://schemas.microsoft.com/office/word/2010/wordprocessingDrawing" xmlns:wp="http://schemas.openxmlformats.org/drawingml/2006/wordprocessingDrawing" xmlns:w10="urn:schemas-microsoft-com:office:word" xmlns:w="http://schemas.openxmlformats.org/wordprocessingml/2006/main" xmlns:w14="http://schemas.microsoft.com/office/word/2010/wordml" xmlns:w15="http://schemas.microsoft.com/office/word/2012/wordml" xmlns:w16cex="http://schemas.microsoft.com/office/word/2018/wordml/cex" xmlns:w16cid="http://schemas.microsoft.com/office/word/2016/wordml/cid" xmlns:w16="http://schemas.microsoft.com/office/word/2018/wordml" xmlns:w16sdtdh="http://schemas.microsoft.com/office/word/2020/wordml/sdtdatahash" xmlns:w16se="http://schemas.microsoft.com/office/word/2015/wordml/symex" xmlns:wpg="http://schemas.microsoft.com/office/word/2010/wordprocessingGroup" xmlns:wpi="http://schemas.microsoft.com/office/word/2010/wordprocessingInk" xmlns:wne="http://schemas.microsoft.com/office/word/2006/wordml" xmlns:wps="http://schemas.microsoft.com/office/word/2010/wordprocessingShape" mc:Ignorable="w14 w15 w16se w16cid w16 w16cex w16sdtdh wp14">
+  <w15:commentEx w15:paraId="1F88EF2B" w15:done="0"/>
   <w15:commentEx w15:paraId="22EC35A5" w15:done="0"/>
+  <w15:commentEx w15:paraId="1B75481A" w15:done="0"/>
   <w15:commentEx w15:paraId="5EAC78FE" w15:done="0"/>
   <w15:commentEx w15:paraId="3033AC53" w15:done="0"/>
 </w15:commentsEx>
@@ -945,7 +1862,9 @@
 
 <file path=word/commentsExtensible.xml><?xml version="1.0" encoding="utf-8"?>
 <w16cex:commentsExtensible xmlns:wpc="http://schemas.microsoft.com/office/word/2010/wordprocessingCanvas" xmlns:cx="http://schemas.microsoft.com/office/drawing/2014/chartex" xmlns:cx1="http://schemas.microsoft.com/office/drawing/2015/9/8/chartex" xmlns:cx2="http://schemas.microsoft.com/office/drawing/2015/10/21/chartex" xmlns:cx3="http://schemas.microsoft.com/office/drawing/2016/5/9/chartex" xmlns:cx4="http://schemas.microsoft.com/office/drawing/2016/5/10/chartex" xmlns:cx5="http://schemas.microsoft.com/office/drawing/2016/5/11/chartex" xmlns:cx6="http://schemas.microsoft.com/office/drawing/2016/5/12/chartex" xmlns:cx7="http://schemas.microsoft.com/office/drawing/2016/5/13/chartex" xmlns:cx8="http://schemas.microsoft.com/office/drawing/2016/5/14/chartex" xmlns:mc="http://schemas.openxmlformats.org/markup-compatibility/2006" xmlns:aink="http://schemas.microsoft.com/office/drawing/2016/ink" xmlns:am3d="http://schemas.microsoft.com/office/drawing/2017/model3d" xmlns:o="urn:schemas-microsoft-com:office:office" xmlns:oel="http://schemas.microsoft.com/office/2019/extlst" xmlns:r="http://schemas.openxmlformats.org/officeDocument/2006/relationships" xmlns:m="http://schemas.openxmlformats.org/officeDocument/2006/math" xmlns:v="urn:schemas-microsoft-com:vml" xmlns:wp14="http://schemas.microsoft.com/office/word/2010/wordprocessingDrawing" xmlns:wp="http://schemas.openxmlformats.org/drawingml/2006/wordprocessingDrawing" xmlns:w10="urn:schemas-microsoft-com:office:word" xmlns:w="http://schemas.openxmlformats.org/wordprocessingml/2006/main" xmlns:w14="http://schemas.microsoft.com/office/word/2010/wordml" xmlns:w15="http://schemas.microsoft.com/office/word/2012/wordml" xmlns:w16cex="http://schemas.microsoft.com/office/word/2018/wordml/cex" xmlns:w16cid="http://schemas.microsoft.com/office/word/2016/wordml/cid" xmlns:w16="http://schemas.microsoft.com/office/word/2018/wordml" xmlns:w16sdtdh="http://schemas.microsoft.com/office/word/2020/wordml/sdtdatahash" xmlns:w16se="http://schemas.microsoft.com/office/word/2015/wordml/symex" xmlns:wpg="http://schemas.microsoft.com/office/word/2010/wordprocessingGroup" xmlns:wpi="http://schemas.microsoft.com/office/word/2010/wordprocessingInk" xmlns:wne="http://schemas.microsoft.com/office/word/2006/wordml" xmlns:wps="http://schemas.microsoft.com/office/word/2010/wordprocessingShape" mc:Ignorable="w14 w15 w16se w16cid w16 w16cex w16sdtdh wp14">
+  <w16cex:commentExtensible w16cex:durableId="28724322" w16cex:dateUtc="2023-07-31T18:26:00Z"/>
   <w16cex:commentExtensible w16cex:durableId="2871FEF1" w16cex:dateUtc="2023-07-31T13:35:00Z"/>
+  <w16cex:commentExtensible w16cex:durableId="287242D9" w16cex:dateUtc="2023-07-31T18:25:00Z"/>
   <w16cex:commentExtensible w16cex:durableId="28720049" w16cex:dateUtc="2023-07-31T13:41:00Z"/>
   <w16cex:commentExtensible w16cex:durableId="2871FFB1" w16cex:dateUtc="2023-07-31T13:38:00Z"/>
 </w16cex:commentsExtensible>
@@ -953,7 +1872,9 @@
 
 <file path=word/commentsIds.xml><?xml version="1.0" encoding="utf-8"?>
 <w16cid:commentsIds xmlns:wpc="http://schemas.microsoft.com/office/word/2010/wordprocessingCanvas" xmlns:cx="http://schemas.microsoft.com/office/drawing/2014/chartex" xmlns:cx1="http://schemas.microsoft.com/office/drawing/2015/9/8/chartex" xmlns:cx2="http://schemas.microsoft.com/office/drawing/2015/10/21/chartex" xmlns:cx3="http://schemas.microsoft.com/office/drawing/2016/5/9/chartex" xmlns:cx4="http://schemas.microsoft.com/office/drawing/2016/5/10/chartex" xmlns:cx5="http://schemas.microsoft.com/office/drawing/2016/5/11/chartex" xmlns:cx6="http://schemas.microsoft.com/office/drawing/2016/5/12/chartex" xmlns:cx7="http://schemas.microsoft.com/office/drawing/2016/5/13/chartex" xmlns:cx8="http://schemas.microsoft.com/office/drawing/2016/5/14/chartex" xmlns:mc="http://schemas.openxmlformats.org/markup-compatibility/2006" xmlns:aink="http://schemas.microsoft.com/office/drawing/2016/ink" xmlns:am3d="http://schemas.microsoft.com/office/drawing/2017/model3d" xmlns:o="urn:schemas-microsoft-com:office:office" xmlns:oel="http://schemas.microsoft.com/office/2019/extlst" xmlns:r="http://schemas.openxmlformats.org/officeDocument/2006/relationships" xmlns:m="http://schemas.openxmlformats.org/officeDocument/2006/math" xmlns:v="urn:schemas-microsoft-com:vml" xmlns:wp14="http://schemas.microsoft.com/office/word/2010/wordprocessingDrawing" xmlns:wp="http://schemas.openxmlformats.org/drawingml/2006/wordprocessingDrawing" xmlns:w10="urn:schemas-microsoft-com:office:word" xmlns:w="http://schemas.openxmlformats.org/wordprocessingml/2006/main" xmlns:w14="http://schemas.microsoft.com/office/word/2010/wordml" xmlns:w15="http://schemas.microsoft.com/office/word/2012/wordml" xmlns:w16cex="http://schemas.microsoft.com/office/word/2018/wordml/cex" xmlns:w16cid="http://schemas.microsoft.com/office/word/2016/wordml/cid" xmlns:w16="http://schemas.microsoft.com/office/word/2018/wordml" xmlns:w16sdtdh="http://schemas.microsoft.com/office/word/2020/wordml/sdtdatahash" xmlns:w16se="http://schemas.microsoft.com/office/word/2015/wordml/symex" xmlns:wpg="http://schemas.microsoft.com/office/word/2010/wordprocessingGroup" xmlns:wpi="http://schemas.microsoft.com/office/word/2010/wordprocessingInk" xmlns:wne="http://schemas.microsoft.com/office/word/2006/wordml" xmlns:wps="http://schemas.microsoft.com/office/word/2010/wordprocessingShape" mc:Ignorable="w14 w15 w16se w16cid w16 w16cex w16sdtdh wp14">
+  <w16cid:commentId w16cid:paraId="1F88EF2B" w16cid:durableId="28724322"/>
   <w16cid:commentId w16cid:paraId="22EC35A5" w16cid:durableId="2871FEF1"/>
+  <w16cid:commentId w16cid:paraId="1B75481A" w16cid:durableId="287242D9"/>
   <w16cid:commentId w16cid:paraId="5EAC78FE" w16cid:durableId="28720049"/>
   <w16cid:commentId w16cid:paraId="3033AC53" w16cid:durableId="2871FFB1"/>
 </w16cid:commentsIds>
@@ -1058,6 +1979,9 @@
 
 <file path=word/people.xml><?xml version="1.0" encoding="utf-8"?>
 <w15:people xmlns:wpc="http://schemas.microsoft.com/office/word/2010/wordprocessingCanvas" xmlns:cx="http://schemas.microsoft.com/office/drawing/2014/chartex" xmlns:cx1="http://schemas.microsoft.com/office/drawing/2015/9/8/chartex" xmlns:cx2="http://schemas.microsoft.com/office/drawing/2015/10/21/chartex" xmlns:cx3="http://schemas.microsoft.com/office/drawing/2016/5/9/chartex" xmlns:cx4="http://schemas.microsoft.com/office/drawing/2016/5/10/chartex" xmlns:cx5="http://schemas.microsoft.com/office/drawing/2016/5/11/chartex" xmlns:cx6="http://schemas.microsoft.com/office/drawing/2016/5/12/chartex" xmlns:cx7="http://schemas.microsoft.com/office/drawing/2016/5/13/chartex" xmlns:cx8="http://schemas.microsoft.com/office/drawing/2016/5/14/chartex" xmlns:mc="http://schemas.openxmlformats.org/markup-compatibility/2006" xmlns:aink="http://schemas.microsoft.com/office/drawing/2016/ink" xmlns:am3d="http://schemas.microsoft.com/office/drawing/2017/model3d" xmlns:o="urn:schemas-microsoft-com:office:office" xmlns:oel="http://schemas.microsoft.com/office/2019/extlst" xmlns:r="http://schemas.openxmlformats.org/officeDocument/2006/relationships" xmlns:m="http://schemas.openxmlformats.org/officeDocument/2006/math" xmlns:v="urn:schemas-microsoft-com:vml" xmlns:wp14="http://schemas.microsoft.com/office/word/2010/wordprocessingDrawing" xmlns:wp="http://schemas.openxmlformats.org/drawingml/2006/wordprocessingDrawing" xmlns:w10="urn:schemas-microsoft-com:office:word" xmlns:w="http://schemas.openxmlformats.org/wordprocessingml/2006/main" xmlns:w14="http://schemas.microsoft.com/office/word/2010/wordml" xmlns:w15="http://schemas.microsoft.com/office/word/2012/wordml" xmlns:w16cex="http://schemas.microsoft.com/office/word/2018/wordml/cex" xmlns:w16cid="http://schemas.microsoft.com/office/word/2016/wordml/cid" xmlns:w16="http://schemas.microsoft.com/office/word/2018/wordml" xmlns:w16sdtdh="http://schemas.microsoft.com/office/word/2020/wordml/sdtdatahash" xmlns:w16se="http://schemas.microsoft.com/office/word/2015/wordml/symex" xmlns:wpg="http://schemas.microsoft.com/office/word/2010/wordprocessingGroup" xmlns:wpi="http://schemas.microsoft.com/office/word/2010/wordprocessingInk" xmlns:wne="http://schemas.microsoft.com/office/word/2006/wordml" xmlns:wps="http://schemas.microsoft.com/office/word/2010/wordprocessingShape" mc:Ignorable="w14 w15 w16se w16cid w16 w16cex w16sdtdh wp14">
+  <w15:person w15:author="Jiang, Xia">
+    <w15:presenceInfo w15:providerId="AD" w15:userId="S::xij6@pitt.edu::095ccee8-78a9-43d8-8d6c-ec8d13d294ea"/>
+  </w15:person>
   <w15:person w15:author="Zhou, Yijun">
     <w15:presenceInfo w15:providerId="AD" w15:userId="S::YIZ209@pitt.edu::f63ae645-1bf9-435d-9610-cb6951c4f50a"/>
   </w15:person>
@@ -1516,6 +2440,15 @@
       <w:szCs w:val="20"/>
     </w:rPr>
   </w:style>
+  <w:style w:type="paragraph" w:styleId="Revision">
+    <w:name w:val="Revision"/>
+    <w:hidden/>
+    <w:semiHidden/>
+    <w:rsid w:val="001C1A8B"/>
+    <w:pPr>
+      <w:spacing w:after="0"/>
+    </w:pPr>
+  </w:style>
 </w:styles>
 </file>
 

</xml_diff>